<commit_message>
added conclusions to user test
</commit_message>
<xml_diff>
--- a/Task_08/Evaluation_Ergebnisse.docx
+++ b/Task_08/Evaluation_Ergebnisse.docx
@@ -581,7 +581,22 @@
           <w:szCs w:val="28"/>
         </w:rPr>
         <w:br/>
-        <w:t>Nicht hilfreich: Minimap in der aktuellen Form</w:t>
+      </w:r>
+      <w:proofErr w:type="spellStart"/>
+      <w:r>
+        <w:rPr>
+          <w:sz w:val="28"/>
+          <w:szCs w:val="28"/>
+        </w:rPr>
+        <w:t>Nicht</w:t>
+      </w:r>
+      <w:proofErr w:type="spellEnd"/>
+      <w:r>
+        <w:rPr>
+          <w:sz w:val="28"/>
+          <w:szCs w:val="28"/>
+        </w:rPr>
+        <w:t xml:space="preserve"> hilfreich: Minimap in der aktuellen Form</w:t>
       </w:r>
     </w:p>
     <w:p>
@@ -1365,7 +1380,22 @@
           <w:szCs w:val="28"/>
         </w:rPr>
         <w:br/>
-        <w:t>Nicht hilfreich: Minimap in der aktuellen Form</w:t>
+      </w:r>
+      <w:proofErr w:type="spellStart"/>
+      <w:r>
+        <w:rPr>
+          <w:sz w:val="28"/>
+          <w:szCs w:val="28"/>
+        </w:rPr>
+        <w:t>Nicht</w:t>
+      </w:r>
+      <w:proofErr w:type="spellEnd"/>
+      <w:r>
+        <w:rPr>
+          <w:sz w:val="28"/>
+          <w:szCs w:val="28"/>
+        </w:rPr>
+        <w:t xml:space="preserve"> hilfreich: Minimap in der aktuellen Form</w:t>
       </w:r>
     </w:p>
     <w:p>
@@ -1551,16 +1581,7 @@
       </w:pPr>
       <w:r>
         <w:lastRenderedPageBreak/>
-        <w:t>Proband</w:t>
-      </w:r>
-      <w:r>
-        <w:t>in</w:t>
-      </w:r>
-      <w:r>
-        <w:t xml:space="preserve"> </w:t>
-      </w:r>
-      <w:r>
-        <w:t>3</w:t>
+        <w:t>Probandin 3</w:t>
       </w:r>
     </w:p>
     <w:p>
@@ -1582,14 +1603,7 @@
           <w:sz w:val="28"/>
           <w:szCs w:val="28"/>
         </w:rPr>
-        <w:t>2</w:t>
-      </w:r>
-      <w:r>
-        <w:rPr>
-          <w:sz w:val="28"/>
-          <w:szCs w:val="28"/>
-        </w:rPr>
-        <w:t>0</w:t>
+        <w:t>20</w:t>
       </w:r>
       <w:r>
         <w:rPr>
@@ -1670,28 +1684,7 @@
           <w:sz w:val="28"/>
           <w:szCs w:val="28"/>
         </w:rPr>
-        <w:t>10</w:t>
-      </w:r>
-      <w:r>
-        <w:rPr>
-          <w:sz w:val="28"/>
-          <w:szCs w:val="28"/>
-        </w:rPr>
-        <w:t>:</w:t>
-      </w:r>
-      <w:r>
-        <w:rPr>
-          <w:sz w:val="28"/>
-          <w:szCs w:val="28"/>
-        </w:rPr>
-        <w:t>10</w:t>
-      </w:r>
-      <w:r>
-        <w:rPr>
-          <w:sz w:val="28"/>
-          <w:szCs w:val="28"/>
-        </w:rPr>
-        <w:t xml:space="preserve"> Min.</w:t>
+        <w:t>10:10 Min.</w:t>
       </w:r>
       <w:r>
         <w:rPr>
@@ -1713,21 +1706,7 @@
           <w:sz w:val="28"/>
           <w:szCs w:val="28"/>
         </w:rPr>
-        <w:t>2:</w:t>
-      </w:r>
-      <w:r>
-        <w:rPr>
-          <w:sz w:val="28"/>
-          <w:szCs w:val="28"/>
-        </w:rPr>
-        <w:t>20</w:t>
-      </w:r>
-      <w:r>
-        <w:rPr>
-          <w:sz w:val="28"/>
-          <w:szCs w:val="28"/>
-        </w:rPr>
-        <w:t xml:space="preserve"> Min.</w:t>
+        <w:t>2:20 Min.</w:t>
       </w:r>
     </w:p>
     <w:p>
@@ -1879,12 +1858,21 @@
           <w:szCs w:val="28"/>
         </w:rPr>
       </w:pPr>
-      <w:r>
-        <w:rPr>
-          <w:sz w:val="28"/>
-          <w:szCs w:val="28"/>
-        </w:rPr>
-        <w:t xml:space="preserve">Notification </w:t>
+      <w:proofErr w:type="spellStart"/>
+      <w:r>
+        <w:rPr>
+          <w:sz w:val="28"/>
+          <w:szCs w:val="28"/>
+        </w:rPr>
+        <w:t>Notification</w:t>
+      </w:r>
+      <w:proofErr w:type="spellEnd"/>
+      <w:r>
+        <w:rPr>
+          <w:sz w:val="28"/>
+          <w:szCs w:val="28"/>
+        </w:rPr>
+        <w:t xml:space="preserve"> </w:t>
       </w:r>
       <w:r>
         <w:rPr>
@@ -2267,7 +2255,22 @@
           <w:szCs w:val="28"/>
         </w:rPr>
         <w:br/>
-        <w:t xml:space="preserve">Nicht hilfreich: </w:t>
+      </w:r>
+      <w:proofErr w:type="spellStart"/>
+      <w:r>
+        <w:rPr>
+          <w:sz w:val="28"/>
+          <w:szCs w:val="28"/>
+        </w:rPr>
+        <w:t>Nicht</w:t>
+      </w:r>
+      <w:proofErr w:type="spellEnd"/>
+      <w:r>
+        <w:rPr>
+          <w:sz w:val="28"/>
+          <w:szCs w:val="28"/>
+        </w:rPr>
+        <w:t xml:space="preserve"> hilfreich: </w:t>
       </w:r>
       <w:r>
         <w:rPr>
@@ -2479,10 +2482,7 @@
       </w:pPr>
       <w:r>
         <w:lastRenderedPageBreak/>
-        <w:t xml:space="preserve">Proband </w:t>
-      </w:r>
-      <w:r>
-        <w:t>4</w:t>
+        <w:t>Proband 4</w:t>
       </w:r>
     </w:p>
     <w:p>
@@ -2504,14 +2504,7 @@
           <w:sz w:val="28"/>
           <w:szCs w:val="28"/>
         </w:rPr>
-        <w:t>2</w:t>
-      </w:r>
-      <w:r>
-        <w:rPr>
-          <w:sz w:val="28"/>
-          <w:szCs w:val="28"/>
-        </w:rPr>
-        <w:t>8</w:t>
+        <w:t>28</w:t>
       </w:r>
       <w:r>
         <w:rPr>
@@ -2585,28 +2578,7 @@
           <w:sz w:val="28"/>
           <w:szCs w:val="28"/>
         </w:rPr>
-        <w:t>14</w:t>
-      </w:r>
-      <w:r>
-        <w:rPr>
-          <w:sz w:val="28"/>
-          <w:szCs w:val="28"/>
-        </w:rPr>
-        <w:t>:</w:t>
-      </w:r>
-      <w:r>
-        <w:rPr>
-          <w:sz w:val="28"/>
-          <w:szCs w:val="28"/>
-        </w:rPr>
-        <w:t>37</w:t>
-      </w:r>
-      <w:r>
-        <w:rPr>
-          <w:sz w:val="28"/>
-          <w:szCs w:val="28"/>
-        </w:rPr>
-        <w:t xml:space="preserve"> Min.</w:t>
+        <w:t>14:37 Min.</w:t>
       </w:r>
       <w:r>
         <w:rPr>
@@ -2628,28 +2600,7 @@
           <w:sz w:val="28"/>
           <w:szCs w:val="28"/>
         </w:rPr>
-        <w:t>7</w:t>
-      </w:r>
-      <w:r>
-        <w:rPr>
-          <w:sz w:val="28"/>
-          <w:szCs w:val="28"/>
-        </w:rPr>
-        <w:t>:</w:t>
-      </w:r>
-      <w:r>
-        <w:rPr>
-          <w:sz w:val="28"/>
-          <w:szCs w:val="28"/>
-        </w:rPr>
-        <w:t>48</w:t>
-      </w:r>
-      <w:r>
-        <w:rPr>
-          <w:sz w:val="28"/>
-          <w:szCs w:val="28"/>
-        </w:rPr>
-        <w:t xml:space="preserve"> Min.</w:t>
+        <w:t>7:48 Min.</w:t>
       </w:r>
     </w:p>
     <w:p>
@@ -3338,7 +3289,315 @@
           <w:sz w:val="28"/>
           <w:szCs w:val="28"/>
         </w:rPr>
-        <w:t>Teleportation war anfangs schwer zu bedienen; ist nicht immer am erwartet Punkt gelandet</w:t>
+        <w:t xml:space="preserve">Teleportation war anfangs schwer zu bedienen; ist nicht immer </w:t>
+      </w:r>
+      <w:r>
+        <w:rPr>
+          <w:sz w:val="28"/>
+          <w:szCs w:val="28"/>
+        </w:rPr>
+        <w:t>am erwarteten Punkt</w:t>
+      </w:r>
+      <w:r>
+        <w:rPr>
+          <w:sz w:val="28"/>
+          <w:szCs w:val="28"/>
+        </w:rPr>
+        <w:t xml:space="preserve"> gelandet</w:t>
+      </w:r>
+    </w:p>
+    <w:p/>
+    <w:p/>
+    <w:p/>
+    <w:p/>
+    <w:p>
+      <w:pPr>
+        <w:pStyle w:val="Heading1"/>
+      </w:pPr>
+      <w:r>
+        <w:lastRenderedPageBreak/>
+        <w:t>Schlussfolgerungen</w:t>
+      </w:r>
+    </w:p>
+    <w:p>
+      <w:pPr>
+        <w:pStyle w:val="ListParagraph"/>
+        <w:numPr>
+          <w:ilvl w:val="0"/>
+          <w:numId w:val="9"/>
+        </w:numPr>
+        <w:spacing w:line="360" w:lineRule="auto"/>
+        <w:rPr>
+          <w:sz w:val="28"/>
+          <w:szCs w:val="28"/>
+        </w:rPr>
+      </w:pPr>
+      <w:r>
+        <w:rPr>
+          <w:sz w:val="28"/>
+          <w:szCs w:val="28"/>
+        </w:rPr>
+        <w:t>Wagen sollte näher am Nutzer stehen, um das Aufladen zu erleichtern</w:t>
+      </w:r>
+    </w:p>
+    <w:p>
+      <w:pPr>
+        <w:pStyle w:val="ListParagraph"/>
+        <w:numPr>
+          <w:ilvl w:val="0"/>
+          <w:numId w:val="9"/>
+        </w:numPr>
+        <w:spacing w:line="360" w:lineRule="auto"/>
+        <w:rPr>
+          <w:sz w:val="28"/>
+          <w:szCs w:val="28"/>
+        </w:rPr>
+      </w:pPr>
+      <w:r>
+        <w:rPr>
+          <w:sz w:val="28"/>
+          <w:szCs w:val="28"/>
+        </w:rPr>
+        <w:t>Kisten müssen schwerer sein</w:t>
+      </w:r>
+    </w:p>
+    <w:p>
+      <w:pPr>
+        <w:pStyle w:val="ListParagraph"/>
+        <w:numPr>
+          <w:ilvl w:val="0"/>
+          <w:numId w:val="9"/>
+        </w:numPr>
+        <w:spacing w:line="360" w:lineRule="auto"/>
+        <w:rPr>
+          <w:sz w:val="28"/>
+          <w:szCs w:val="28"/>
+        </w:rPr>
+      </w:pPr>
+      <w:r>
+        <w:rPr>
+          <w:sz w:val="28"/>
+          <w:szCs w:val="28"/>
+        </w:rPr>
+        <w:t>Minimap sollte um Informationen erweitert werden</w:t>
+      </w:r>
+    </w:p>
+    <w:p>
+      <w:pPr>
+        <w:pStyle w:val="ListParagraph"/>
+        <w:numPr>
+          <w:ilvl w:val="1"/>
+          <w:numId w:val="9"/>
+        </w:numPr>
+        <w:spacing w:line="360" w:lineRule="auto"/>
+        <w:rPr>
+          <w:sz w:val="28"/>
+          <w:szCs w:val="28"/>
+        </w:rPr>
+      </w:pPr>
+      <w:r>
+        <w:rPr>
+          <w:sz w:val="28"/>
+          <w:szCs w:val="28"/>
+        </w:rPr>
+        <w:t>Position des Nutzers</w:t>
+      </w:r>
+    </w:p>
+    <w:p>
+      <w:pPr>
+        <w:pStyle w:val="ListParagraph"/>
+        <w:numPr>
+          <w:ilvl w:val="1"/>
+          <w:numId w:val="9"/>
+        </w:numPr>
+        <w:spacing w:line="360" w:lineRule="auto"/>
+        <w:rPr>
+          <w:sz w:val="28"/>
+          <w:szCs w:val="28"/>
+        </w:rPr>
+      </w:pPr>
+      <w:r>
+        <w:rPr>
+          <w:sz w:val="28"/>
+          <w:szCs w:val="28"/>
+        </w:rPr>
+        <w:t>Richtungspfeile</w:t>
+      </w:r>
+    </w:p>
+    <w:p>
+      <w:pPr>
+        <w:pStyle w:val="ListParagraph"/>
+        <w:numPr>
+          <w:ilvl w:val="1"/>
+          <w:numId w:val="9"/>
+        </w:numPr>
+        <w:spacing w:line="360" w:lineRule="auto"/>
+        <w:rPr>
+          <w:sz w:val="28"/>
+          <w:szCs w:val="28"/>
+        </w:rPr>
+      </w:pPr>
+      <w:r>
+        <w:rPr>
+          <w:sz w:val="28"/>
+          <w:szCs w:val="28"/>
+        </w:rPr>
+        <w:t>Markierung der Zielpalette</w:t>
+      </w:r>
+    </w:p>
+    <w:p>
+      <w:pPr>
+        <w:pStyle w:val="ListParagraph"/>
+        <w:numPr>
+          <w:ilvl w:val="0"/>
+          <w:numId w:val="9"/>
+        </w:numPr>
+        <w:spacing w:line="360" w:lineRule="auto"/>
+        <w:rPr>
+          <w:sz w:val="28"/>
+          <w:szCs w:val="28"/>
+        </w:rPr>
+      </w:pPr>
+      <w:r>
+        <w:rPr>
+          <w:sz w:val="28"/>
+          <w:szCs w:val="28"/>
+        </w:rPr>
+        <w:t>Beleg und Minimap im Gesichtsfeld haben nicht gestört; optionales Ausblenden sollte trotzdem beibehalten werden</w:t>
+      </w:r>
+    </w:p>
+    <w:p>
+      <w:pPr>
+        <w:pStyle w:val="ListParagraph"/>
+        <w:numPr>
+          <w:ilvl w:val="0"/>
+          <w:numId w:val="9"/>
+        </w:numPr>
+        <w:spacing w:line="360" w:lineRule="auto"/>
+        <w:rPr>
+          <w:sz w:val="28"/>
+          <w:szCs w:val="28"/>
+        </w:rPr>
+      </w:pPr>
+      <w:r>
+        <w:rPr>
+          <w:sz w:val="28"/>
+          <w:szCs w:val="28"/>
+        </w:rPr>
+        <w:t xml:space="preserve">Funktionsweise war nach einmaliger Erklärung direkt verständlich; </w:t>
+      </w:r>
+      <w:r>
+        <w:rPr>
+          <w:sz w:val="28"/>
+          <w:szCs w:val="28"/>
+        </w:rPr>
+        <w:br/>
+        <w:t>Teilweise wurde sie ohne Erklärung verstanden</w:t>
+      </w:r>
+    </w:p>
+    <w:p>
+      <w:pPr>
+        <w:pStyle w:val="ListParagraph"/>
+        <w:numPr>
+          <w:ilvl w:val="0"/>
+          <w:numId w:val="9"/>
+        </w:numPr>
+        <w:spacing w:line="360" w:lineRule="auto"/>
+        <w:rPr>
+          <w:sz w:val="28"/>
+          <w:szCs w:val="28"/>
+        </w:rPr>
+      </w:pPr>
+      <w:r>
+        <w:rPr>
+          <w:sz w:val="28"/>
+          <w:szCs w:val="28"/>
+        </w:rPr>
+        <w:t>Kistenanzahl über Palette für die meisten erst nach Erklärung oder ausprobieren verständlich</w:t>
+      </w:r>
+    </w:p>
+    <w:p>
+      <w:pPr>
+        <w:pStyle w:val="ListParagraph"/>
+        <w:numPr>
+          <w:ilvl w:val="0"/>
+          <w:numId w:val="9"/>
+        </w:numPr>
+        <w:spacing w:line="360" w:lineRule="auto"/>
+        <w:rPr>
+          <w:sz w:val="28"/>
+          <w:szCs w:val="28"/>
+        </w:rPr>
+      </w:pPr>
+      <w:r>
+        <w:rPr>
+          <w:sz w:val="28"/>
+          <w:szCs w:val="28"/>
+        </w:rPr>
+        <w:t>Wegfindung wurde mehrfach hinterfragt, jedoch wurde nicht berücksichtigt, dass der Rückweg auch bedacht wird, für die schnellste Route</w:t>
+      </w:r>
+    </w:p>
+    <w:p>
+      <w:pPr>
+        <w:pStyle w:val="ListParagraph"/>
+        <w:numPr>
+          <w:ilvl w:val="0"/>
+          <w:numId w:val="9"/>
+        </w:numPr>
+        <w:spacing w:line="360" w:lineRule="auto"/>
+        <w:rPr>
+          <w:sz w:val="28"/>
+          <w:szCs w:val="28"/>
+        </w:rPr>
+      </w:pPr>
+      <w:r>
+        <w:rPr>
+          <w:sz w:val="28"/>
+          <w:szCs w:val="28"/>
+        </w:rPr>
+        <w:t>Alle Probanden waren beim zweiten Durchgang deutlich souveräner</w:t>
+      </w:r>
+    </w:p>
+    <w:p>
+      <w:pPr>
+        <w:pStyle w:val="ListParagraph"/>
+        <w:numPr>
+          <w:ilvl w:val="0"/>
+          <w:numId w:val="9"/>
+        </w:numPr>
+        <w:spacing w:line="360" w:lineRule="auto"/>
+        <w:rPr>
+          <w:sz w:val="28"/>
+          <w:szCs w:val="28"/>
+        </w:rPr>
+      </w:pPr>
+      <w:r>
+        <w:rPr>
+          <w:sz w:val="28"/>
+          <w:szCs w:val="28"/>
+        </w:rPr>
+        <w:t>Kein Proband verspürte Motion-Sickness</w:t>
+      </w:r>
+    </w:p>
+    <w:p>
+      <w:pPr>
+        <w:pStyle w:val="ListParagraph"/>
+        <w:numPr>
+          <w:ilvl w:val="0"/>
+          <w:numId w:val="9"/>
+        </w:numPr>
+        <w:spacing w:line="360" w:lineRule="auto"/>
+        <w:rPr>
+          <w:sz w:val="28"/>
+          <w:szCs w:val="28"/>
+        </w:rPr>
+      </w:pPr>
+      <w:r>
+        <w:rPr>
+          <w:sz w:val="28"/>
+          <w:szCs w:val="28"/>
+        </w:rPr>
+        <w:t>Alle Probanden halten die Anwendung für hilfreich in echten Lagern</w:t>
       </w:r>
     </w:p>
     <w:p/>
@@ -4038,6 +4297,232 @@
     </w:lvl>
   </w:abstractNum>
   <w:abstractNum w:abstractNumId="6" w15:restartNumberingAfterBreak="0">
+    <w:nsid w:val="63950C8A"/>
+    <w:multiLevelType w:val="hybridMultilevel"/>
+    <w:tmpl w:val="92ECFA66"/>
+    <w:lvl w:ilvl="0" w:tplc="04070001">
+      <w:start w:val="1"/>
+      <w:numFmt w:val="bullet"/>
+      <w:lvlText w:val=""/>
+      <w:lvlJc w:val="left"/>
+      <w:pPr>
+        <w:ind w:left="720" w:hanging="360"/>
+      </w:pPr>
+      <w:rPr>
+        <w:rFonts w:ascii="Symbol" w:hAnsi="Symbol" w:hint="default"/>
+      </w:rPr>
+    </w:lvl>
+    <w:lvl w:ilvl="1" w:tplc="04070003">
+      <w:start w:val="1"/>
+      <w:numFmt w:val="bullet"/>
+      <w:lvlText w:val="o"/>
+      <w:lvlJc w:val="left"/>
+      <w:pPr>
+        <w:ind w:left="1440" w:hanging="360"/>
+      </w:pPr>
+      <w:rPr>
+        <w:rFonts w:ascii="Courier New" w:hAnsi="Courier New" w:cs="Courier New" w:hint="default"/>
+      </w:rPr>
+    </w:lvl>
+    <w:lvl w:ilvl="2" w:tplc="04070005" w:tentative="1">
+      <w:start w:val="1"/>
+      <w:numFmt w:val="bullet"/>
+      <w:lvlText w:val=""/>
+      <w:lvlJc w:val="left"/>
+      <w:pPr>
+        <w:ind w:left="2160" w:hanging="360"/>
+      </w:pPr>
+      <w:rPr>
+        <w:rFonts w:ascii="Wingdings" w:hAnsi="Wingdings" w:hint="default"/>
+      </w:rPr>
+    </w:lvl>
+    <w:lvl w:ilvl="3" w:tplc="04070001" w:tentative="1">
+      <w:start w:val="1"/>
+      <w:numFmt w:val="bullet"/>
+      <w:lvlText w:val=""/>
+      <w:lvlJc w:val="left"/>
+      <w:pPr>
+        <w:ind w:left="2880" w:hanging="360"/>
+      </w:pPr>
+      <w:rPr>
+        <w:rFonts w:ascii="Symbol" w:hAnsi="Symbol" w:hint="default"/>
+      </w:rPr>
+    </w:lvl>
+    <w:lvl w:ilvl="4" w:tplc="04070003" w:tentative="1">
+      <w:start w:val="1"/>
+      <w:numFmt w:val="bullet"/>
+      <w:lvlText w:val="o"/>
+      <w:lvlJc w:val="left"/>
+      <w:pPr>
+        <w:ind w:left="3600" w:hanging="360"/>
+      </w:pPr>
+      <w:rPr>
+        <w:rFonts w:ascii="Courier New" w:hAnsi="Courier New" w:cs="Courier New" w:hint="default"/>
+      </w:rPr>
+    </w:lvl>
+    <w:lvl w:ilvl="5" w:tplc="04070005" w:tentative="1">
+      <w:start w:val="1"/>
+      <w:numFmt w:val="bullet"/>
+      <w:lvlText w:val=""/>
+      <w:lvlJc w:val="left"/>
+      <w:pPr>
+        <w:ind w:left="4320" w:hanging="360"/>
+      </w:pPr>
+      <w:rPr>
+        <w:rFonts w:ascii="Wingdings" w:hAnsi="Wingdings" w:hint="default"/>
+      </w:rPr>
+    </w:lvl>
+    <w:lvl w:ilvl="6" w:tplc="04070001" w:tentative="1">
+      <w:start w:val="1"/>
+      <w:numFmt w:val="bullet"/>
+      <w:lvlText w:val=""/>
+      <w:lvlJc w:val="left"/>
+      <w:pPr>
+        <w:ind w:left="5040" w:hanging="360"/>
+      </w:pPr>
+      <w:rPr>
+        <w:rFonts w:ascii="Symbol" w:hAnsi="Symbol" w:hint="default"/>
+      </w:rPr>
+    </w:lvl>
+    <w:lvl w:ilvl="7" w:tplc="04070003" w:tentative="1">
+      <w:start w:val="1"/>
+      <w:numFmt w:val="bullet"/>
+      <w:lvlText w:val="o"/>
+      <w:lvlJc w:val="left"/>
+      <w:pPr>
+        <w:ind w:left="5760" w:hanging="360"/>
+      </w:pPr>
+      <w:rPr>
+        <w:rFonts w:ascii="Courier New" w:hAnsi="Courier New" w:cs="Courier New" w:hint="default"/>
+      </w:rPr>
+    </w:lvl>
+    <w:lvl w:ilvl="8" w:tplc="04070005" w:tentative="1">
+      <w:start w:val="1"/>
+      <w:numFmt w:val="bullet"/>
+      <w:lvlText w:val=""/>
+      <w:lvlJc w:val="left"/>
+      <w:pPr>
+        <w:ind w:left="6480" w:hanging="360"/>
+      </w:pPr>
+      <w:rPr>
+        <w:rFonts w:ascii="Wingdings" w:hAnsi="Wingdings" w:hint="default"/>
+      </w:rPr>
+    </w:lvl>
+  </w:abstractNum>
+  <w:abstractNum w:abstractNumId="7" w15:restartNumberingAfterBreak="0">
+    <w:nsid w:val="707B5C48"/>
+    <w:multiLevelType w:val="hybridMultilevel"/>
+    <w:tmpl w:val="EDC0854C"/>
+    <w:lvl w:ilvl="0" w:tplc="04070001">
+      <w:start w:val="1"/>
+      <w:numFmt w:val="bullet"/>
+      <w:lvlText w:val=""/>
+      <w:lvlJc w:val="left"/>
+      <w:pPr>
+        <w:ind w:left="720" w:hanging="360"/>
+      </w:pPr>
+      <w:rPr>
+        <w:rFonts w:ascii="Symbol" w:hAnsi="Symbol" w:hint="default"/>
+      </w:rPr>
+    </w:lvl>
+    <w:lvl w:ilvl="1" w:tplc="04070003" w:tentative="1">
+      <w:start w:val="1"/>
+      <w:numFmt w:val="bullet"/>
+      <w:lvlText w:val="o"/>
+      <w:lvlJc w:val="left"/>
+      <w:pPr>
+        <w:ind w:left="1440" w:hanging="360"/>
+      </w:pPr>
+      <w:rPr>
+        <w:rFonts w:ascii="Courier New" w:hAnsi="Courier New" w:cs="Courier New" w:hint="default"/>
+      </w:rPr>
+    </w:lvl>
+    <w:lvl w:ilvl="2" w:tplc="04070005" w:tentative="1">
+      <w:start w:val="1"/>
+      <w:numFmt w:val="bullet"/>
+      <w:lvlText w:val=""/>
+      <w:lvlJc w:val="left"/>
+      <w:pPr>
+        <w:ind w:left="2160" w:hanging="360"/>
+      </w:pPr>
+      <w:rPr>
+        <w:rFonts w:ascii="Wingdings" w:hAnsi="Wingdings" w:hint="default"/>
+      </w:rPr>
+    </w:lvl>
+    <w:lvl w:ilvl="3" w:tplc="04070001" w:tentative="1">
+      <w:start w:val="1"/>
+      <w:numFmt w:val="bullet"/>
+      <w:lvlText w:val=""/>
+      <w:lvlJc w:val="left"/>
+      <w:pPr>
+        <w:ind w:left="2880" w:hanging="360"/>
+      </w:pPr>
+      <w:rPr>
+        <w:rFonts w:ascii="Symbol" w:hAnsi="Symbol" w:hint="default"/>
+      </w:rPr>
+    </w:lvl>
+    <w:lvl w:ilvl="4" w:tplc="04070003" w:tentative="1">
+      <w:start w:val="1"/>
+      <w:numFmt w:val="bullet"/>
+      <w:lvlText w:val="o"/>
+      <w:lvlJc w:val="left"/>
+      <w:pPr>
+        <w:ind w:left="3600" w:hanging="360"/>
+      </w:pPr>
+      <w:rPr>
+        <w:rFonts w:ascii="Courier New" w:hAnsi="Courier New" w:cs="Courier New" w:hint="default"/>
+      </w:rPr>
+    </w:lvl>
+    <w:lvl w:ilvl="5" w:tplc="04070005" w:tentative="1">
+      <w:start w:val="1"/>
+      <w:numFmt w:val="bullet"/>
+      <w:lvlText w:val=""/>
+      <w:lvlJc w:val="left"/>
+      <w:pPr>
+        <w:ind w:left="4320" w:hanging="360"/>
+      </w:pPr>
+      <w:rPr>
+        <w:rFonts w:ascii="Wingdings" w:hAnsi="Wingdings" w:hint="default"/>
+      </w:rPr>
+    </w:lvl>
+    <w:lvl w:ilvl="6" w:tplc="04070001" w:tentative="1">
+      <w:start w:val="1"/>
+      <w:numFmt w:val="bullet"/>
+      <w:lvlText w:val=""/>
+      <w:lvlJc w:val="left"/>
+      <w:pPr>
+        <w:ind w:left="5040" w:hanging="360"/>
+      </w:pPr>
+      <w:rPr>
+        <w:rFonts w:ascii="Symbol" w:hAnsi="Symbol" w:hint="default"/>
+      </w:rPr>
+    </w:lvl>
+    <w:lvl w:ilvl="7" w:tplc="04070003" w:tentative="1">
+      <w:start w:val="1"/>
+      <w:numFmt w:val="bullet"/>
+      <w:lvlText w:val="o"/>
+      <w:lvlJc w:val="left"/>
+      <w:pPr>
+        <w:ind w:left="5760" w:hanging="360"/>
+      </w:pPr>
+      <w:rPr>
+        <w:rFonts w:ascii="Courier New" w:hAnsi="Courier New" w:cs="Courier New" w:hint="default"/>
+      </w:rPr>
+    </w:lvl>
+    <w:lvl w:ilvl="8" w:tplc="04070005" w:tentative="1">
+      <w:start w:val="1"/>
+      <w:numFmt w:val="bullet"/>
+      <w:lvlText w:val=""/>
+      <w:lvlJc w:val="left"/>
+      <w:pPr>
+        <w:ind w:left="6480" w:hanging="360"/>
+      </w:pPr>
+      <w:rPr>
+        <w:rFonts w:ascii="Wingdings" w:hAnsi="Wingdings" w:hint="default"/>
+      </w:rPr>
+    </w:lvl>
+  </w:abstractNum>
+  <w:abstractNum w:abstractNumId="8" w15:restartNumberingAfterBreak="0">
     <w:nsid w:val="7ABB1D7B"/>
     <w:multiLevelType w:val="hybridMultilevel"/>
     <w:tmpl w:val="827E7B82"/>
@@ -4154,7 +4639,7 @@
     <w:abstractNumId w:val="4"/>
   </w:num>
   <w:num w:numId="2">
-    <w:abstractNumId w:val="6"/>
+    <w:abstractNumId w:val="8"/>
   </w:num>
   <w:num w:numId="3">
     <w:abstractNumId w:val="2"/>
@@ -4170,6 +4655,12 @@
   </w:num>
   <w:num w:numId="7">
     <w:abstractNumId w:val="5"/>
+  </w:num>
+  <w:num w:numId="8">
+    <w:abstractNumId w:val="7"/>
+  </w:num>
+  <w:num w:numId="9">
+    <w:abstractNumId w:val="6"/>
   </w:num>
 </w:numbering>
 </file>

</xml_diff>

<commit_message>
CreateOrder: fixed missing references; UI RGB effect
</commit_message>
<xml_diff>
--- a/Task_08/Evaluation_Ergebnisse.docx
+++ b/Task_08/Evaluation_Ergebnisse.docx
@@ -581,22 +581,7 @@
           <w:szCs w:val="28"/>
         </w:rPr>
         <w:br/>
-      </w:r>
-      <w:proofErr w:type="spellStart"/>
-      <w:r>
-        <w:rPr>
-          <w:sz w:val="28"/>
-          <w:szCs w:val="28"/>
-        </w:rPr>
-        <w:t>Nicht</w:t>
-      </w:r>
-      <w:proofErr w:type="spellEnd"/>
-      <w:r>
-        <w:rPr>
-          <w:sz w:val="28"/>
-          <w:szCs w:val="28"/>
-        </w:rPr>
-        <w:t xml:space="preserve"> hilfreich: Minimap in der aktuellen Form</w:t>
+        <w:t>Nicht hilfreich: Minimap in der aktuellen Form</w:t>
       </w:r>
     </w:p>
     <w:p>
@@ -854,7 +839,21 @@
           <w:sz w:val="28"/>
           <w:szCs w:val="28"/>
         </w:rPr>
-        <w:t>sehr wenig, nur 2-3 kurz eine VR-Brille getragen</w:t>
+        <w:t>sehr wenig, nur 3</w:t>
+      </w:r>
+      <w:r>
+        <w:rPr>
+          <w:sz w:val="28"/>
+          <w:szCs w:val="28"/>
+        </w:rPr>
+        <w:t xml:space="preserve">x </w:t>
+      </w:r>
+      <w:r>
+        <w:rPr>
+          <w:sz w:val="28"/>
+          <w:szCs w:val="28"/>
+        </w:rPr>
+        <w:t>kurz eine VR-Brille getragen</w:t>
       </w:r>
     </w:p>
     <w:p>

</xml_diff>